<commit_message>
nested loops work just need the other more nested objects
</commit_message>
<xml_diff>
--- a/API results objects mapping.docx
+++ b/API results objects mapping.docx
@@ -60,15 +60,7 @@
         </w:numPr>
       </w:pPr>
       <w:r>
-        <w:t xml:space="preserve">The structure is the primary cat here </w:t>
-      </w:r>
-      <w:proofErr w:type="gramStart"/>
-      <w:r>
-        <w:t>reference</w:t>
-      </w:r>
-      <w:proofErr w:type="gramEnd"/>
-      <w:r>
-        <w:t xml:space="preserve"> but they have the subcategory in the </w:t>
+        <w:t xml:space="preserve">The structure is the primary cat here reference but they have the subcategory in the </w:t>
       </w:r>
       <w:proofErr w:type="spellStart"/>
       <w:r>
@@ -119,7 +111,6 @@
         </w:rPr>
         <w:t>[</w:t>
       </w:r>
-      <w:proofErr w:type="gramStart"/>
       <w:r>
         <w:rPr>
           <w:rFonts w:ascii="Consolas" w:eastAsia="Times New Roman" w:hAnsi="Consolas" w:cs="Times New Roman"/>
@@ -138,7 +129,6 @@
         </w:rPr>
         <w:t>][</w:t>
       </w:r>
-      <w:proofErr w:type="gramEnd"/>
       <w:r>
         <w:rPr>
           <w:rFonts w:ascii="Consolas" w:eastAsia="Times New Roman" w:hAnsi="Consolas" w:cs="Times New Roman"/>
@@ -361,6 +351,291 @@
           <w:numId w:val="1"/>
         </w:numPr>
       </w:pPr>
+      <w:r>
+        <w:t xml:space="preserve">The </w:t>
+      </w:r>
+      <w:proofErr w:type="spellStart"/>
+      <w:r>
+        <w:t>api</w:t>
+      </w:r>
+      <w:proofErr w:type="spellEnd"/>
+      <w:r>
+        <w:t xml:space="preserve"> returns don’t totally match the layout on the website. There is no [0][3][0] which means that the targum cat on the website is stored somewhere else. The q is where and how to have checked this out earlier. </w:t>
+      </w:r>
+    </w:p>
+    <w:p>
+      <w:pPr>
+        <w:pStyle w:val="ListParagraph"/>
+        <w:numPr>
+          <w:ilvl w:val="0"/>
+          <w:numId w:val="1"/>
+        </w:numPr>
+      </w:pPr>
+      <w:r>
+        <w:t xml:space="preserve">Not true there are 7 </w:t>
+      </w:r>
+      <w:proofErr w:type="spellStart"/>
+      <w:r>
+        <w:t>ys</w:t>
+      </w:r>
+      <w:proofErr w:type="spellEnd"/>
+      <w:r>
+        <w:t xml:space="preserve"> for the z[0] but they aren’t getting picked up. The reason is that all the </w:t>
+      </w:r>
+      <w:proofErr w:type="spellStart"/>
+      <w:r>
+        <w:t>targumim</w:t>
+      </w:r>
+      <w:proofErr w:type="spellEnd"/>
+      <w:r>
+        <w:t xml:space="preserve"> are in one object. This is </w:t>
+      </w:r>
+      <w:proofErr w:type="spellStart"/>
+      <w:r>
+        <w:t>cuz</w:t>
+      </w:r>
+      <w:proofErr w:type="spellEnd"/>
+      <w:r>
+        <w:t xml:space="preserve"> </w:t>
+      </w:r>
+      <w:proofErr w:type="spellStart"/>
+      <w:r>
+        <w:t>targumim</w:t>
+      </w:r>
+      <w:proofErr w:type="spellEnd"/>
+      <w:r>
+        <w:t xml:space="preserve"> is really itself which has the objects one level down. But that means that I really need a program that can move down until it hits the level of the objects. There is a real skill which is how to work to get all of a certain type of object within </w:t>
+      </w:r>
+      <w:proofErr w:type="spellStart"/>
+      <w:r>
+        <w:t>json</w:t>
+      </w:r>
+      <w:proofErr w:type="spellEnd"/>
+      <w:r>
+        <w:t>. There is another interesting approach here which involves moving everything to a GUI and manually manipulating but that mainly matter for the scale of the data</w:t>
+      </w:r>
+      <w:r>
+        <w:t xml:space="preserve">. </w:t>
+      </w:r>
+    </w:p>
+    <w:p>
+      <w:pPr>
+        <w:pStyle w:val="ListParagraph"/>
+        <w:numPr>
+          <w:ilvl w:val="0"/>
+          <w:numId w:val="1"/>
+        </w:numPr>
+      </w:pPr>
+      <w:r>
+        <w:t xml:space="preserve">There is a bigger question which is how I want to organize this. </w:t>
+      </w:r>
+      <w:proofErr w:type="spellStart"/>
+      <w:r>
+        <w:t>Cuz</w:t>
+      </w:r>
+      <w:proofErr w:type="spellEnd"/>
+      <w:r>
+        <w:t xml:space="preserve"> these are my deepest seated categories</w:t>
+      </w:r>
+      <w:r>
+        <w:t xml:space="preserve">. Hit the same issue with rishon on Mishnah. Can also split into separate programs </w:t>
+      </w:r>
+      <w:proofErr w:type="spellStart"/>
+      <w:r>
+        <w:t>cuz</w:t>
+      </w:r>
+      <w:proofErr w:type="spellEnd"/>
+      <w:r>
+        <w:t xml:space="preserve"> </w:t>
+      </w:r>
+      <w:proofErr w:type="spellStart"/>
+      <w:r>
+        <w:t>itll</w:t>
+      </w:r>
+      <w:proofErr w:type="spellEnd"/>
+      <w:r>
+        <w:t xml:space="preserve"> all work just with the later starting </w:t>
+      </w:r>
+      <w:proofErr w:type="spellStart"/>
+      <w:r>
+        <w:t>pt</w:t>
+      </w:r>
+      <w:proofErr w:type="spellEnd"/>
+      <w:r>
+        <w:t xml:space="preserve"> and the right cats </w:t>
+      </w:r>
+    </w:p>
+    <w:p>
+      <w:pPr>
+        <w:pStyle w:val="ListParagraph"/>
+        <w:numPr>
+          <w:ilvl w:val="0"/>
+          <w:numId w:val="1"/>
+        </w:numPr>
+      </w:pPr>
+      <w:r>
+        <w:lastRenderedPageBreak/>
+        <w:t xml:space="preserve">There are issues in the </w:t>
+      </w:r>
+      <w:proofErr w:type="spellStart"/>
+      <w:r>
+        <w:t>tshvot</w:t>
+      </w:r>
+      <w:proofErr w:type="spellEnd"/>
+      <w:r>
+        <w:t xml:space="preserve"> part and have to think about how to test this also. There are issues in the excel with the total number and I </w:t>
+      </w:r>
+      <w:proofErr w:type="spellStart"/>
+      <w:r>
+        <w:t>dotn</w:t>
+      </w:r>
+      <w:proofErr w:type="spellEnd"/>
+      <w:r>
+        <w:t xml:space="preserve"> remember how I got it anyways</w:t>
+      </w:r>
+    </w:p>
+    <w:p>
+      <w:pPr>
+        <w:pStyle w:val="ListParagraph"/>
+        <w:numPr>
+          <w:ilvl w:val="0"/>
+          <w:numId w:val="1"/>
+        </w:numPr>
+      </w:pPr>
+      <w:r>
+        <w:t xml:space="preserve">Part of the issue is that its not spitting back an error its just not finding any objects </w:t>
+      </w:r>
+    </w:p>
+    <w:p>
+      <w:pPr>
+        <w:pStyle w:val="ListParagraph"/>
+        <w:numPr>
+          <w:ilvl w:val="0"/>
+          <w:numId w:val="1"/>
+        </w:numPr>
+      </w:pPr>
+      <w:proofErr w:type="spellStart"/>
+      <w:r>
+        <w:t>Tachlis</w:t>
+      </w:r>
+      <w:proofErr w:type="spellEnd"/>
+      <w:r>
+        <w:t xml:space="preserve"> can just run manually at that level but not 100 percent easy </w:t>
+      </w:r>
+      <w:proofErr w:type="spellStart"/>
+      <w:r>
+        <w:t>cuz</w:t>
+      </w:r>
+      <w:proofErr w:type="spellEnd"/>
+      <w:r>
+        <w:t xml:space="preserve"> have to iterate other vars. Cant just add more nesting </w:t>
+      </w:r>
+      <w:proofErr w:type="spellStart"/>
+      <w:r>
+        <w:t>cuz</w:t>
+      </w:r>
+      <w:proofErr w:type="spellEnd"/>
+      <w:r>
+        <w:t xml:space="preserve"> its not failing silently </w:t>
+      </w:r>
+    </w:p>
+    <w:p>
+      <w:pPr>
+        <w:pStyle w:val="ListParagraph"/>
+        <w:numPr>
+          <w:ilvl w:val="0"/>
+          <w:numId w:val="1"/>
+        </w:numPr>
+      </w:pPr>
+      <w:r>
+        <w:t xml:space="preserve">GOALS find </w:t>
+      </w:r>
+      <w:proofErr w:type="spellStart"/>
+      <w:r>
+        <w:t>our</w:t>
+      </w:r>
+      <w:proofErr w:type="spellEnd"/>
+      <w:r>
+        <w:t xml:space="preserve"> where the pk is in the objects that don’t have a pk field. </w:t>
+      </w:r>
+      <w:proofErr w:type="spellStart"/>
+      <w:r>
+        <w:t>Im</w:t>
+      </w:r>
+      <w:proofErr w:type="spellEnd"/>
+      <w:r>
+        <w:t xml:space="preserve"> almost sure that </w:t>
+      </w:r>
+      <w:proofErr w:type="spellStart"/>
+      <w:r>
+        <w:t>im</w:t>
+      </w:r>
+      <w:proofErr w:type="spellEnd"/>
+      <w:r>
+        <w:t xml:space="preserve"> picking up the pk just getting it spit back as a name </w:t>
+      </w:r>
+      <w:proofErr w:type="spellStart"/>
+      <w:r>
+        <w:t>cuz</w:t>
+      </w:r>
+      <w:proofErr w:type="spellEnd"/>
+      <w:r>
+        <w:t xml:space="preserve"> of the function that spits back names. </w:t>
+      </w:r>
+    </w:p>
+    <w:p>
+      <w:pPr>
+        <w:pStyle w:val="ListParagraph"/>
+        <w:numPr>
+          <w:ilvl w:val="0"/>
+          <w:numId w:val="1"/>
+        </w:numPr>
+      </w:pPr>
+      <w:r>
+        <w:t>How to capture the things at a deeper level</w:t>
+      </w:r>
+    </w:p>
+    <w:p>
+      <w:pPr>
+        <w:pStyle w:val="ListParagraph"/>
+        <w:numPr>
+          <w:ilvl w:val="0"/>
+          <w:numId w:val="1"/>
+        </w:numPr>
+      </w:pPr>
+      <w:r>
+        <w:t xml:space="preserve">Beginning to sprawl and am going to need to break some of it into functions. </w:t>
+      </w:r>
+    </w:p>
+    <w:p>
+      <w:pPr>
+        <w:pStyle w:val="ListParagraph"/>
+        <w:numPr>
+          <w:ilvl w:val="0"/>
+          <w:numId w:val="1"/>
+        </w:numPr>
+      </w:pPr>
+      <w:r>
+        <w:t xml:space="preserve">BIG LESSON HERE IS THAT TRY EXCEPTS ARE A VERY BAD WAY TO </w:t>
+      </w:r>
+      <w:r>
+        <w:t>DO FLOW CONTROL CUZ THEY WILL FAIL SILENTLY BY KICKING BACK TO A PREV LOOP</w:t>
+      </w:r>
+      <w:r>
+        <w:t xml:space="preserve">. AND TO SAVE EVERY SIGNIFICANT PIECE OF WORK </w:t>
+      </w:r>
+    </w:p>
+    <w:p>
+      <w:pPr>
+        <w:pStyle w:val="ListParagraph"/>
+        <w:numPr>
+          <w:ilvl w:val="0"/>
+          <w:numId w:val="1"/>
+        </w:numPr>
+      </w:pPr>
+      <w:r>
+        <w:t xml:space="preserve">Some of the object are more levels down and so they aren’t getting picked up by the loop </w:t>
+      </w:r>
     </w:p>
     <w:sectPr>
       <w:pgSz w:w="12240" w:h="15840"/>

</xml_diff>

<commit_message>
removed autorecover world folder maybe causing issue
</commit_message>
<xml_diff>
--- a/API results objects mapping.docx
+++ b/API results objects mapping.docx
@@ -60,7 +60,15 @@
         </w:numPr>
       </w:pPr>
       <w:r>
-        <w:t xml:space="preserve">The structure is the primary cat here reference but they have the subcategory in the </w:t>
+        <w:t xml:space="preserve">The structure is the primary cat here </w:t>
+      </w:r>
+      <w:proofErr w:type="gramStart"/>
+      <w:r>
+        <w:t>reference</w:t>
+      </w:r>
+      <w:proofErr w:type="gramEnd"/>
+      <w:r>
+        <w:t xml:space="preserve"> but they have the subcategory in the </w:t>
       </w:r>
       <w:proofErr w:type="spellStart"/>
       <w:r>
@@ -111,6 +119,7 @@
         </w:rPr>
         <w:t>[</w:t>
       </w:r>
+      <w:proofErr w:type="gramStart"/>
       <w:r>
         <w:rPr>
           <w:rFonts w:ascii="Consolas" w:eastAsia="Times New Roman" w:hAnsi="Consolas" w:cs="Times New Roman"/>
@@ -129,6 +138,7 @@
         </w:rPr>
         <w:t>][</w:t>
       </w:r>
+      <w:proofErr w:type="gramEnd"/>
       <w:r>
         <w:rPr>
           <w:rFonts w:ascii="Consolas" w:eastAsia="Times New Roman" w:hAnsi="Consolas" w:cs="Times New Roman"/>
@@ -380,7 +390,15 @@
       </w:r>
       <w:proofErr w:type="spellEnd"/>
       <w:r>
-        <w:t xml:space="preserve"> for the z[0] but they aren’t getting picked up. The reason is that all the </w:t>
+        <w:t xml:space="preserve"> for the </w:t>
+      </w:r>
+      <w:proofErr w:type="gramStart"/>
+      <w:r>
+        <w:t>z[</w:t>
+      </w:r>
+      <w:proofErr w:type="gramEnd"/>
+      <w:r>
+        <w:t xml:space="preserve">0] but they aren’t getting picked up. The reason is that all the </w:t>
       </w:r>
       <w:proofErr w:type="spellStart"/>
       <w:r>
@@ -404,7 +422,15 @@
       </w:r>
       <w:proofErr w:type="spellEnd"/>
       <w:r>
-        <w:t xml:space="preserve"> is really itself which has the objects one level down. But that means that I really need a program that can move down until it hits the level of the objects. There is a real skill which is how to work to get all of a certain type of object within </w:t>
+        <w:t xml:space="preserve"> is really itself which has the objects one level down. But that means that I really need a program that can move down until it hits the level of the objects. There is a real skill which is how to work to get </w:t>
+      </w:r>
+      <w:proofErr w:type="gramStart"/>
+      <w:r>
+        <w:t>all of</w:t>
+      </w:r>
+      <w:proofErr w:type="gramEnd"/>
+      <w:r>
+        <w:t xml:space="preserve"> a certain type of object within </w:t>
       </w:r>
       <w:proofErr w:type="spellStart"/>
       <w:r>
@@ -435,7 +461,15 @@
       </w:r>
       <w:proofErr w:type="spellEnd"/>
       <w:r>
-        <w:t xml:space="preserve"> these are my deepest seated categories</w:t>
+        <w:t xml:space="preserve"> these are my </w:t>
+      </w:r>
+      <w:proofErr w:type="gramStart"/>
+      <w:r>
+        <w:t>deepest seated</w:t>
+      </w:r>
+      <w:proofErr w:type="gramEnd"/>
+      <w:r>
+        <w:t xml:space="preserve"> categories</w:t>
       </w:r>
       <w:r>
         <w:t xml:space="preserve">. Hit the same issue with rishon on Mishnah. Can also split into separate programs </w:t>
@@ -483,7 +517,15 @@
       </w:r>
       <w:proofErr w:type="spellEnd"/>
       <w:r>
-        <w:t xml:space="preserve"> part and have to think about how to test this also. There are issues in the excel with the total number and I </w:t>
+        <w:t xml:space="preserve"> part and </w:t>
+      </w:r>
+      <w:proofErr w:type="gramStart"/>
+      <w:r>
+        <w:t>have to</w:t>
+      </w:r>
+      <w:proofErr w:type="gramEnd"/>
+      <w:r>
+        <w:t xml:space="preserve"> think about how to test this also. There are issues in the excel with the total number and I </w:t>
       </w:r>
       <w:proofErr w:type="spellStart"/>
       <w:r>
@@ -528,7 +570,15 @@
       </w:r>
       <w:proofErr w:type="spellEnd"/>
       <w:r>
-        <w:t xml:space="preserve"> have to iterate other vars. Cant just add more nesting </w:t>
+        <w:t xml:space="preserve"> have to iterate other vars. </w:t>
+      </w:r>
+      <w:proofErr w:type="gramStart"/>
+      <w:r>
+        <w:t>Cant</w:t>
+      </w:r>
+      <w:proofErr w:type="gramEnd"/>
+      <w:r>
+        <w:t xml:space="preserve"> just add more nesting </w:t>
       </w:r>
       <w:proofErr w:type="spellStart"/>
       <w:r>
@@ -634,8 +684,333 @@
         </w:numPr>
       </w:pPr>
       <w:r>
-        <w:t xml:space="preserve">Some of the object are more levels down and so they aren’t getting picked up by the loop </w:t>
-      </w:r>
+        <w:t xml:space="preserve">Some of the </w:t>
+      </w:r>
+      <w:proofErr w:type="gramStart"/>
+      <w:r>
+        <w:t>object</w:t>
+      </w:r>
+      <w:proofErr w:type="gramEnd"/>
+      <w:r>
+        <w:t xml:space="preserve"> are more levels down and so they aren’t getting picked up by the loop </w:t>
+      </w:r>
+    </w:p>
+    <w:p>
+      <w:pPr>
+        <w:pStyle w:val="ListParagraph"/>
+        <w:rPr>
+          <w:noProof/>
+        </w:rPr>
+      </w:pPr>
+    </w:p>
+    <w:p>
+      <w:pPr>
+        <w:pStyle w:val="ListParagraph"/>
+        <w:numPr>
+          <w:ilvl w:val="0"/>
+          <w:numId w:val="1"/>
+        </w:numPr>
+      </w:pPr>
+      <w:r>
+        <w:rPr>
+          <w:noProof/>
+        </w:rPr>
+        <w:t>hfa</w:t>
+      </w:r>
+      <w:r>
+        <w:rPr>
+          <w:noProof/>
+        </w:rPr>
+        <w:drawing>
+          <wp:inline distT="0" distB="0" distL="0" distR="0" wp14:anchorId="4F8BF0A4" wp14:editId="469BB625">
+            <wp:extent cx="5943600" cy="3352800"/>
+            <wp:effectExtent l="0" t="0" r="0" b="0"/>
+            <wp:docPr id="3" name="Picture 3" descr="Text&#10;&#10;Description automatically generated"/>
+            <wp:cNvGraphicFramePr>
+              <a:graphicFrameLocks xmlns:a="http://schemas.openxmlformats.org/drawingml/2006/main" noChangeAspect="1"/>
+            </wp:cNvGraphicFramePr>
+            <a:graphic xmlns:a="http://schemas.openxmlformats.org/drawingml/2006/main">
+              <a:graphicData uri="http://schemas.openxmlformats.org/drawingml/2006/picture">
+                <pic:pic xmlns:pic="http://schemas.openxmlformats.org/drawingml/2006/picture">
+                  <pic:nvPicPr>
+                    <pic:cNvPr id="3" name="Picture 3" descr="Text&#10;&#10;Description automatically generated"/>
+                    <pic:cNvPicPr/>
+                  </pic:nvPicPr>
+                  <pic:blipFill>
+                    <a:blip r:embed="rId7">
+                      <a:extLst>
+                        <a:ext uri="{28A0092B-C50C-407E-A947-70E740481C1C}">
+                          <a14:useLocalDpi xmlns:a14="http://schemas.microsoft.com/office/drawing/2010/main" val="0"/>
+                        </a:ext>
+                      </a:extLst>
+                    </a:blip>
+                    <a:stretch>
+                      <a:fillRect/>
+                    </a:stretch>
+                  </pic:blipFill>
+                  <pic:spPr>
+                    <a:xfrm>
+                      <a:off x="0" y="0"/>
+                      <a:ext cx="5943600" cy="3352800"/>
+                    </a:xfrm>
+                    <a:prstGeom prst="rect">
+                      <a:avLst/>
+                    </a:prstGeom>
+                  </pic:spPr>
+                </pic:pic>
+              </a:graphicData>
+            </a:graphic>
+          </wp:inline>
+        </w:drawing>
+      </w:r>
+    </w:p>
+    <w:p/>
+    <w:p>
+      <w:pPr>
+        <w:pStyle w:val="ListParagraph"/>
+        <w:numPr>
+          <w:ilvl w:val="0"/>
+          <w:numId w:val="1"/>
+        </w:numPr>
+        <w:tabs>
+          <w:tab w:val="left" w:pos="4030"/>
+        </w:tabs>
+      </w:pPr>
+      <w:r>
+        <w:t xml:space="preserve">these are the targum objects. Running the program with this setup iterates through all the </w:t>
+      </w:r>
+      <w:proofErr w:type="spellStart"/>
+      <w:r>
+        <w:t>targumim</w:t>
+      </w:r>
+      <w:proofErr w:type="spellEnd"/>
+      <w:r>
+        <w:t xml:space="preserve"> but I really want that as a tertiary </w:t>
+      </w:r>
+      <w:proofErr w:type="gramStart"/>
+      <w:r>
+        <w:t>object  here</w:t>
+      </w:r>
+      <w:proofErr w:type="gramEnd"/>
+      <w:r>
+        <w:t xml:space="preserve">. As well I need to iterate thru the higher cats for the objects. </w:t>
+      </w:r>
+      <w:proofErr w:type="gramStart"/>
+      <w:r>
+        <w:t>So</w:t>
+      </w:r>
+      <w:proofErr w:type="gramEnd"/>
+      <w:r>
+        <w:t xml:space="preserve"> what I need here are more loops to cover the new things. A check if there are objects at the end of the y loop meaning I loop through my </w:t>
+      </w:r>
+      <w:proofErr w:type="spellStart"/>
+      <w:r>
+        <w:t>ys</w:t>
+      </w:r>
+      <w:proofErr w:type="spellEnd"/>
+      <w:r>
+        <w:t xml:space="preserve"> until I hit nothing the problem with this is that there is no error so it </w:t>
+      </w:r>
+      <w:proofErr w:type="spellStart"/>
+      <w:r>
+        <w:t>wont</w:t>
+      </w:r>
+      <w:proofErr w:type="spellEnd"/>
+      <w:r>
+        <w:t xml:space="preserve"> pick up when to go </w:t>
+      </w:r>
+      <w:proofErr w:type="gramStart"/>
+      <w:r>
+        <w:t>down  so</w:t>
+      </w:r>
+      <w:proofErr w:type="gramEnd"/>
+      <w:r>
+        <w:t xml:space="preserve"> what I really need to do is check at each point in the y loop of there is a downstream object </w:t>
+      </w:r>
+      <w:proofErr w:type="spellStart"/>
+      <w:r>
+        <w:t>and than</w:t>
+      </w:r>
+      <w:proofErr w:type="spellEnd"/>
+      <w:r>
+        <w:t xml:space="preserve"> nest two more loops of the same type. </w:t>
+      </w:r>
+    </w:p>
+    <w:p>
+      <w:pPr>
+        <w:pStyle w:val="ListParagraph"/>
+      </w:pPr>
+    </w:p>
+    <w:p>
+      <w:pPr>
+        <w:pStyle w:val="ListParagraph"/>
+        <w:numPr>
+          <w:ilvl w:val="0"/>
+          <w:numId w:val="1"/>
+        </w:numPr>
+        <w:tabs>
+          <w:tab w:val="left" w:pos="4030"/>
+        </w:tabs>
+      </w:pPr>
+      <w:r>
+        <w:t xml:space="preserve">I can run the program </w:t>
+      </w:r>
+      <w:proofErr w:type="spellStart"/>
+      <w:r>
+        <w:t>manaually</w:t>
+      </w:r>
+      <w:proofErr w:type="spellEnd"/>
+      <w:r>
+        <w:t xml:space="preserve"> for every situation where I have this setup using the program I have and iterating the  </w:t>
+      </w:r>
+    </w:p>
+    <w:p>
+      <w:pPr>
+        <w:pStyle w:val="ListParagraph"/>
+      </w:pPr>
+    </w:p>
+    <w:p>
+      <w:pPr>
+        <w:pStyle w:val="ListParagraph"/>
+        <w:numPr>
+          <w:ilvl w:val="0"/>
+          <w:numId w:val="1"/>
+        </w:numPr>
+        <w:tabs>
+          <w:tab w:val="left" w:pos="4030"/>
+        </w:tabs>
+      </w:pPr>
+      <w:r>
+        <w:t xml:space="preserve">This is getting too complex to do manually </w:t>
+      </w:r>
+      <w:proofErr w:type="spellStart"/>
+      <w:r>
+        <w:t>cuz</w:t>
+      </w:r>
+      <w:proofErr w:type="spellEnd"/>
+      <w:r>
+        <w:t xml:space="preserve"> there are too many possible levels unless I just do one program for each level </w:t>
+      </w:r>
+    </w:p>
+    <w:p>
+      <w:pPr>
+        <w:pStyle w:val="ListParagraph"/>
+      </w:pPr>
+    </w:p>
+    <w:p>
+      <w:pPr>
+        <w:pStyle w:val="ListParagraph"/>
+        <w:numPr>
+          <w:ilvl w:val="0"/>
+          <w:numId w:val="1"/>
+        </w:numPr>
+        <w:tabs>
+          <w:tab w:val="left" w:pos="4030"/>
+        </w:tabs>
+      </w:pPr>
+    </w:p>
+    <w:p>
+      <w:pPr>
+        <w:pStyle w:val="ListParagraph"/>
+      </w:pPr>
+    </w:p>
+    <w:p>
+      <w:pPr>
+        <w:tabs>
+          <w:tab w:val="left" w:pos="4030"/>
+        </w:tabs>
+        <w:ind w:left="360"/>
+      </w:pPr>
+      <w:r>
+        <w:rPr>
+          <w:noProof/>
+        </w:rPr>
+        <w:drawing>
+          <wp:inline distT="0" distB="0" distL="0" distR="0" wp14:anchorId="5EA778DD" wp14:editId="59D4A4CE">
+            <wp:extent cx="5943600" cy="3676650"/>
+            <wp:effectExtent l="0" t="0" r="0" b="0"/>
+            <wp:docPr id="4" name="Picture 4" descr="Text&#10;&#10;Description automatically generated"/>
+            <wp:cNvGraphicFramePr>
+              <a:graphicFrameLocks xmlns:a="http://schemas.openxmlformats.org/drawingml/2006/main" noChangeAspect="1"/>
+            </wp:cNvGraphicFramePr>
+            <a:graphic xmlns:a="http://schemas.openxmlformats.org/drawingml/2006/main">
+              <a:graphicData uri="http://schemas.openxmlformats.org/drawingml/2006/picture">
+                <pic:pic xmlns:pic="http://schemas.openxmlformats.org/drawingml/2006/picture">
+                  <pic:nvPicPr>
+                    <pic:cNvPr id="4" name="Picture 4" descr="Text&#10;&#10;Description automatically generated"/>
+                    <pic:cNvPicPr/>
+                  </pic:nvPicPr>
+                  <pic:blipFill>
+                    <a:blip r:embed="rId8">
+                      <a:extLst>
+                        <a:ext uri="{28A0092B-C50C-407E-A947-70E740481C1C}">
+                          <a14:useLocalDpi xmlns:a14="http://schemas.microsoft.com/office/drawing/2010/main" val="0"/>
+                        </a:ext>
+                      </a:extLst>
+                    </a:blip>
+                    <a:stretch>
+                      <a:fillRect/>
+                    </a:stretch>
+                  </pic:blipFill>
+                  <pic:spPr>
+                    <a:xfrm>
+                      <a:off x="0" y="0"/>
+                      <a:ext cx="5943600" cy="3676650"/>
+                    </a:xfrm>
+                    <a:prstGeom prst="rect">
+                      <a:avLst/>
+                    </a:prstGeom>
+                  </pic:spPr>
+                </pic:pic>
+              </a:graphicData>
+            </a:graphic>
+          </wp:inline>
+        </w:drawing>
+      </w:r>
+    </w:p>
+    <w:p>
+      <w:pPr>
+        <w:pStyle w:val="ListParagraph"/>
+        <w:numPr>
+          <w:ilvl w:val="0"/>
+          <w:numId w:val="2"/>
+        </w:numPr>
+        <w:tabs>
+          <w:tab w:val="left" w:pos="6640"/>
+        </w:tabs>
+      </w:pPr>
+      <w:r>
+        <w:t xml:space="preserve">There are multiple potential levels within each level. Might just leave this with a partial list of objects and wire some more of it together. Having this file in </w:t>
+      </w:r>
+      <w:proofErr w:type="spellStart"/>
+      <w:r>
+        <w:t>whats</w:t>
+      </w:r>
+      <w:proofErr w:type="spellEnd"/>
+      <w:r>
+        <w:t xml:space="preserve"> covered by git creates issues </w:t>
+      </w:r>
+    </w:p>
+    <w:p>
+      <w:pPr>
+        <w:pStyle w:val="ListParagraph"/>
+        <w:numPr>
+          <w:ilvl w:val="0"/>
+          <w:numId w:val="2"/>
+        </w:numPr>
+        <w:tabs>
+          <w:tab w:val="left" w:pos="6640"/>
+        </w:tabs>
+      </w:pPr>
+    </w:p>
+    <w:p>
+      <w:pPr>
+        <w:pStyle w:val="ListParagraph"/>
+        <w:numPr>
+          <w:ilvl w:val="0"/>
+          <w:numId w:val="1"/>
+        </w:numPr>
+      </w:pPr>
     </w:p>
     <w:sectPr>
       <w:pgSz w:w="12240" w:h="15840"/>
@@ -650,9 +1025,9 @@
 <file path=word/numbering.xml><?xml version="1.0" encoding="utf-8"?>
 <w:numbering xmlns:wpc="http://schemas.microsoft.com/office/word/2010/wordprocessingCanvas" xmlns:cx="http://schemas.microsoft.com/office/drawing/2014/chartex" xmlns:cx1="http://schemas.microsoft.com/office/drawing/2015/9/8/chartex" xmlns:cx2="http://schemas.microsoft.com/office/drawing/2015/10/21/chartex" xmlns:cx3="http://schemas.microsoft.com/office/drawing/2016/5/9/chartex" xmlns:cx4="http://schemas.microsoft.com/office/drawing/2016/5/10/chartex" xmlns:cx5="http://schemas.microsoft.com/office/drawing/2016/5/11/chartex" xmlns:cx6="http://schemas.microsoft.com/office/drawing/2016/5/12/chartex" xmlns:cx7="http://schemas.microsoft.com/office/drawing/2016/5/13/chartex" xmlns:cx8="http://schemas.microsoft.com/office/drawing/2016/5/14/chartex" xmlns:mc="http://schemas.openxmlformats.org/markup-compatibility/2006" xmlns:aink="http://schemas.microsoft.com/office/drawing/2016/ink" xmlns:am3d="http://schemas.microsoft.com/office/drawing/2017/model3d" xmlns:o="urn:schemas-microsoft-com:office:office" xmlns:r="http://schemas.openxmlformats.org/officeDocument/2006/relationships" xmlns:m="http://schemas.openxmlformats.org/officeDocument/2006/math" xmlns:v="urn:schemas-microsoft-com:vml" xmlns:wp14="http://schemas.microsoft.com/office/word/2010/wordprocessingDrawing" xmlns:wp="http://schemas.openxmlformats.org/drawingml/2006/wordprocessingDrawing" xmlns:w10="urn:schemas-microsoft-com:office:word" xmlns:w="http://schemas.openxmlformats.org/wordprocessingml/2006/main" xmlns:w14="http://schemas.microsoft.com/office/word/2010/wordml" xmlns:w15="http://schemas.microsoft.com/office/word/2012/wordml" xmlns:w16cex="http://schemas.microsoft.com/office/word/2018/wordml/cex" xmlns:w16cid="http://schemas.microsoft.com/office/word/2016/wordml/cid" xmlns:w16="http://schemas.microsoft.com/office/word/2018/wordml" xmlns:w16sdtdh="http://schemas.microsoft.com/office/word/2020/wordml/sdtdatahash" xmlns:w16se="http://schemas.microsoft.com/office/word/2015/wordml/symex" xmlns:wpg="http://schemas.microsoft.com/office/word/2010/wordprocessingGroup" xmlns:wpi="http://schemas.microsoft.com/office/word/2010/wordprocessingInk" xmlns:wne="http://schemas.microsoft.com/office/word/2006/wordml" xmlns:wps="http://schemas.microsoft.com/office/word/2010/wordprocessingShape" mc:Ignorable="w14 w15 w16se w16cid w16 w16cex w16sdtdh wp14">
   <w:abstractNum w:abstractNumId="0" w15:restartNumberingAfterBreak="0">
-    <w:nsid w:val="6FC115C4"/>
+    <w:nsid w:val="27813B3C"/>
     <w:multiLevelType w:val="hybridMultilevel"/>
-    <w:tmpl w:val="7FE26548"/>
+    <w:tmpl w:val="4724C48E"/>
     <w:lvl w:ilvl="0" w:tplc="04090001">
       <w:start w:val="1"/>
       <w:numFmt w:val="bullet"/>
@@ -762,7 +1137,123 @@
       </w:rPr>
     </w:lvl>
   </w:abstractNum>
+  <w:abstractNum w:abstractNumId="1" w15:restartNumberingAfterBreak="0">
+    <w:nsid w:val="6FC115C4"/>
+    <w:multiLevelType w:val="hybridMultilevel"/>
+    <w:tmpl w:val="7FE26548"/>
+    <w:lvl w:ilvl="0" w:tplc="04090001">
+      <w:start w:val="1"/>
+      <w:numFmt w:val="bullet"/>
+      <w:lvlText w:val=""/>
+      <w:lvlJc w:val="left"/>
+      <w:pPr>
+        <w:ind w:left="720" w:hanging="360"/>
+      </w:pPr>
+      <w:rPr>
+        <w:rFonts w:ascii="Symbol" w:hAnsi="Symbol" w:hint="default"/>
+      </w:rPr>
+    </w:lvl>
+    <w:lvl w:ilvl="1" w:tplc="04090003" w:tentative="1">
+      <w:start w:val="1"/>
+      <w:numFmt w:val="bullet"/>
+      <w:lvlText w:val="o"/>
+      <w:lvlJc w:val="left"/>
+      <w:pPr>
+        <w:ind w:left="1440" w:hanging="360"/>
+      </w:pPr>
+      <w:rPr>
+        <w:rFonts w:ascii="Courier New" w:hAnsi="Courier New" w:cs="Courier New" w:hint="default"/>
+      </w:rPr>
+    </w:lvl>
+    <w:lvl w:ilvl="2" w:tplc="04090005" w:tentative="1">
+      <w:start w:val="1"/>
+      <w:numFmt w:val="bullet"/>
+      <w:lvlText w:val=""/>
+      <w:lvlJc w:val="left"/>
+      <w:pPr>
+        <w:ind w:left="2160" w:hanging="360"/>
+      </w:pPr>
+      <w:rPr>
+        <w:rFonts w:ascii="Wingdings" w:hAnsi="Wingdings" w:hint="default"/>
+      </w:rPr>
+    </w:lvl>
+    <w:lvl w:ilvl="3" w:tplc="04090001" w:tentative="1">
+      <w:start w:val="1"/>
+      <w:numFmt w:val="bullet"/>
+      <w:lvlText w:val=""/>
+      <w:lvlJc w:val="left"/>
+      <w:pPr>
+        <w:ind w:left="2880" w:hanging="360"/>
+      </w:pPr>
+      <w:rPr>
+        <w:rFonts w:ascii="Symbol" w:hAnsi="Symbol" w:hint="default"/>
+      </w:rPr>
+    </w:lvl>
+    <w:lvl w:ilvl="4" w:tplc="04090003" w:tentative="1">
+      <w:start w:val="1"/>
+      <w:numFmt w:val="bullet"/>
+      <w:lvlText w:val="o"/>
+      <w:lvlJc w:val="left"/>
+      <w:pPr>
+        <w:ind w:left="3600" w:hanging="360"/>
+      </w:pPr>
+      <w:rPr>
+        <w:rFonts w:ascii="Courier New" w:hAnsi="Courier New" w:cs="Courier New" w:hint="default"/>
+      </w:rPr>
+    </w:lvl>
+    <w:lvl w:ilvl="5" w:tplc="04090005" w:tentative="1">
+      <w:start w:val="1"/>
+      <w:numFmt w:val="bullet"/>
+      <w:lvlText w:val=""/>
+      <w:lvlJc w:val="left"/>
+      <w:pPr>
+        <w:ind w:left="4320" w:hanging="360"/>
+      </w:pPr>
+      <w:rPr>
+        <w:rFonts w:ascii="Wingdings" w:hAnsi="Wingdings" w:hint="default"/>
+      </w:rPr>
+    </w:lvl>
+    <w:lvl w:ilvl="6" w:tplc="04090001" w:tentative="1">
+      <w:start w:val="1"/>
+      <w:numFmt w:val="bullet"/>
+      <w:lvlText w:val=""/>
+      <w:lvlJc w:val="left"/>
+      <w:pPr>
+        <w:ind w:left="5040" w:hanging="360"/>
+      </w:pPr>
+      <w:rPr>
+        <w:rFonts w:ascii="Symbol" w:hAnsi="Symbol" w:hint="default"/>
+      </w:rPr>
+    </w:lvl>
+    <w:lvl w:ilvl="7" w:tplc="04090003" w:tentative="1">
+      <w:start w:val="1"/>
+      <w:numFmt w:val="bullet"/>
+      <w:lvlText w:val="o"/>
+      <w:lvlJc w:val="left"/>
+      <w:pPr>
+        <w:ind w:left="5760" w:hanging="360"/>
+      </w:pPr>
+      <w:rPr>
+        <w:rFonts w:ascii="Courier New" w:hAnsi="Courier New" w:cs="Courier New" w:hint="default"/>
+      </w:rPr>
+    </w:lvl>
+    <w:lvl w:ilvl="8" w:tplc="04090005" w:tentative="1">
+      <w:start w:val="1"/>
+      <w:numFmt w:val="bullet"/>
+      <w:lvlText w:val=""/>
+      <w:lvlJc w:val="left"/>
+      <w:pPr>
+        <w:ind w:left="6480" w:hanging="360"/>
+      </w:pPr>
+      <w:rPr>
+        <w:rFonts w:ascii="Wingdings" w:hAnsi="Wingdings" w:hint="default"/>
+      </w:rPr>
+    </w:lvl>
+  </w:abstractNum>
   <w:num w:numId="1">
+    <w:abstractNumId w:val="1"/>
+  </w:num>
+  <w:num w:numId="2">
     <w:abstractNumId w:val="0"/>
   </w:num>
 </w:numbering>

</xml_diff>